<commit_message>
fixed describtion and css for all resolutions
</commit_message>
<xml_diff>
--- a/FEU1reporttemplate_projexam1.docx
+++ b/FEU1reporttemplate_projexam1.docx
@@ -233,54 +233,150 @@
           <w:b/>
           <w:color w:val="auto"/>
         </w:rPr>
-        <w:t xml:space="preserve">What went well on the </w:t>
-      </w:r>
-      <w:proofErr w:type="gramStart"/>
-      <w:r>
+        <w:t>What went well on the project</w:t>
+      </w:r>
+    </w:p>
+    <w:p>
+      <w:r>
+        <w:t>Design prototype for website went well, I went for colo</w:t>
+      </w:r>
+      <w:r>
+        <w:t>u</w:t>
+      </w:r>
+      <w:r>
+        <w:t xml:space="preserve">rs </w:t>
+      </w:r>
+      <w:r>
+        <w:t xml:space="preserve">that attracts gym people. Layout is also made considering what attracts gym freaks. </w:t>
+      </w:r>
+      <w:r>
+        <w:t>Colour, text and buttons went very well</w:t>
+      </w:r>
+      <w:r>
+        <w:t>.</w:t>
+      </w:r>
+    </w:p>
+    <w:p/>
+    <w:p>
+      <w:r>
+        <w:t>Successfully implementing responsive design principles improved the website's compatibility with various devices, enhancing the user experience across different screen sizes.</w:t>
+      </w:r>
+    </w:p>
+    <w:p/>
+    <w:p>
+      <w:r>
+        <w:t>Improving the clickable images feature addressed a significant usability issue and made the browsing experience more intuitive for users.</w:t>
+      </w:r>
+    </w:p>
+    <w:p/>
+    <w:p>
+      <w:r>
+        <w:t xml:space="preserve"> Simplifying navigation pathways, especially to product pages, positively impacted user engagement and satisfaction. Users can now access product details more efficiently, leading to increased conversions.</w:t>
+      </w:r>
+    </w:p>
+    <w:p>
+      <w:pPr>
+        <w:rPr>
+          <w:rFonts w:ascii="Helvetica Neue Thin" w:hAnsi="Helvetica Neue Thin"/>
+          <w:noProof/>
+          <w:sz w:val="36"/>
+          <w:szCs w:val="36"/>
+        </w:rPr>
+      </w:pPr>
+    </w:p>
+    <w:p>
+      <w:pPr>
+        <w:pStyle w:val="Overskrift3"/>
         <w:rPr>
           <w:b/>
           <w:color w:val="auto"/>
         </w:rPr>
-        <w:t>project</w:t>
-      </w:r>
-      <w:proofErr w:type="gramEnd"/>
-    </w:p>
-    <w:p>
-      <w:r>
-        <w:t>Design prototype for website went well, I went for colo</w:t>
-      </w:r>
-      <w:r>
-        <w:t>u</w:t>
-      </w:r>
-      <w:r>
-        <w:t xml:space="preserve">rs </w:t>
-      </w:r>
-      <w:r>
-        <w:t xml:space="preserve">that attracts gym people. Layout is also made considering what attracts gym freaks. </w:t>
-      </w:r>
-      <w:r>
-        <w:t>Colour, text and buttons went very well</w:t>
-      </w:r>
-      <w:r>
-        <w:t>.</w:t>
-      </w:r>
-    </w:p>
-    <w:p/>
-    <w:p>
-      <w:r>
-        <w:t>Successfully implementing responsive design principles improved the website's compatibility with various devices, enhancing the user experience across different screen sizes.</w:t>
-      </w:r>
-    </w:p>
-    <w:p/>
-    <w:p>
-      <w:r>
-        <w:t>Improving the clickable images feature addressed a significant usability issue and made the browsing experience more intuitive for users.</w:t>
-      </w:r>
-    </w:p>
-    <w:p/>
-    <w:p>
-      <w:r>
-        <w:t xml:space="preserve"> Simplifying navigation pathways, especially to product pages, positively impacted user engagement and satisfaction. Users can now access product details more efficiently, leading to increased conversions.</w:t>
+      </w:pPr>
+      <w:r>
+        <w:rPr>
+          <w:b/>
+          <w:color w:val="auto"/>
+        </w:rPr>
+        <w:t>What</w:t>
+      </w:r>
+      <w:r>
+        <w:rPr>
+          <w:b/>
+          <w:color w:val="auto"/>
+        </w:rPr>
+        <w:t xml:space="preserve"> was difficult/</w:t>
+      </w:r>
+      <w:r>
+        <w:rPr>
+          <w:b/>
+          <w:color w:val="auto"/>
+        </w:rPr>
+        <w:t>didn’t go well on the project</w:t>
+      </w:r>
+    </w:p>
+    <w:p>
+      <w:r>
+        <w:t>Making the NAV head bar didn’t go as quite as I wanted because of colours mix.</w:t>
+      </w:r>
+    </w:p>
+    <w:p>
+      <w:pPr>
+        <w:rPr>
+          <w:noProof/>
+        </w:rPr>
+      </w:pPr>
+    </w:p>
+    <w:p>
+      <w:pPr>
+        <w:rPr>
+          <w:noProof/>
+        </w:rPr>
+      </w:pPr>
+      <w:r>
+        <w:rPr>
+          <w:noProof/>
+        </w:rPr>
+        <w:t>Working within resource constraints, including time and budget limitations, posed challenges in implementing all desired design improvements and conducting extensive usability testing.</w:t>
+      </w:r>
+    </w:p>
+    <w:p>
+      <w:pPr>
+        <w:rPr>
+          <w:noProof/>
+        </w:rPr>
+      </w:pPr>
+    </w:p>
+    <w:p>
+      <w:pPr>
+        <w:rPr>
+          <w:noProof/>
+        </w:rPr>
+      </w:pPr>
+      <w:r>
+        <w:rPr>
+          <w:noProof/>
+        </w:rPr>
+        <w:t>Overcoming technical challenges, such as resolving compatibility issues across different browsers and devices, proved to be a significant hurdle during the project implementation phase.</w:t>
+      </w:r>
+    </w:p>
+    <w:p>
+      <w:pPr>
+        <w:rPr>
+          <w:noProof/>
+        </w:rPr>
+      </w:pPr>
+    </w:p>
+    <w:p>
+      <w:pPr>
+        <w:rPr>
+          <w:noProof/>
+        </w:rPr>
+      </w:pPr>
+      <w:r>
+        <w:rPr>
+          <w:noProof/>
+        </w:rPr>
+        <w:t>Initially, users experienced confusion navigating the website, particularly in accessing product pages. This highlighted the need for clearer signposting and more intuitive design elements.</w:t>
       </w:r>
     </w:p>
     <w:p>
@@ -295,6 +391,14 @@
     </w:p>
     <w:p>
       <w:pPr>
+        <w:pStyle w:val="Overskrift2"/>
+      </w:pPr>
+      <w:r>
+        <w:t>Technical</w:t>
+      </w:r>
+    </w:p>
+    <w:p>
+      <w:pPr>
         <w:pStyle w:val="Overskrift3"/>
         <w:rPr>
           <w:b/>
@@ -306,253 +410,97 @@
           <w:b/>
           <w:color w:val="auto"/>
         </w:rPr>
-        <w:t>What</w:t>
-      </w:r>
-      <w:r>
+        <w:t>What went well on the project</w:t>
+      </w:r>
+    </w:p>
+    <w:p>
+      <w:r>
+        <w:t xml:space="preserve">HTML and CSS part went very well. I used a lot of previous practice from previous </w:t>
+      </w:r>
+      <w:r>
+        <w:t>CA’s,</w:t>
+      </w:r>
+      <w:r>
+        <w:t xml:space="preserve"> but I am still new to </w:t>
+      </w:r>
+      <w:r>
+        <w:t>JavaScript</w:t>
+      </w:r>
+      <w:r>
+        <w:t xml:space="preserve">. For </w:t>
+      </w:r>
+      <w:r>
+        <w:t>JavaScript</w:t>
+      </w:r>
+      <w:r>
+        <w:t xml:space="preserve"> I struggled a lot and had to use </w:t>
+      </w:r>
+      <w:r>
+        <w:t>YouTube</w:t>
+      </w:r>
+      <w:r>
+        <w:t xml:space="preserve"> and </w:t>
+      </w:r>
+      <w:r>
+        <w:t>Google a lot.</w:t>
+      </w:r>
+    </w:p>
+    <w:p/>
+    <w:p>
+      <w:r>
+        <w:t>Establishing a clear structure and organization in the HTML markup facilitated easier maintenance. Using semantic HTML elements appropriately enhanced accessibility and SEO.</w:t>
+      </w:r>
+    </w:p>
+    <w:p/>
+    <w:p>
+      <w:r>
+        <w:t>Successfully implementing responsive design principles using CSS media queries ensured that the website displayed effectively across various devices and screen sizes, improving user experience and accessibility.</w:t>
+      </w:r>
+    </w:p>
+    <w:p/>
+    <w:p>
+      <w:r>
+        <w:t>Leveraging JavaScript to enhance website functionality, such as form validation and interactive elements, contributed to a more dynamic and engaging user experience.</w:t>
+      </w:r>
+    </w:p>
+    <w:p/>
+    <w:p>
+      <w:r>
+        <w:t>Embracing an iterative development process allowed for continuous improvement and refinement of features based on user feedback and testing results. Regular code reviews and updates helped maintain code quality and address issues promptly.</w:t>
+      </w:r>
+    </w:p>
+    <w:p>
+      <w:pPr>
+        <w:rPr>
+          <w:rFonts w:ascii="Helvetica Neue Thin" w:hAnsi="Helvetica Neue Thin"/>
+          <w:noProof/>
+          <w:sz w:val="36"/>
+          <w:szCs w:val="36"/>
+        </w:rPr>
+      </w:pPr>
+    </w:p>
+    <w:p>
+      <w:pPr>
+        <w:pStyle w:val="Overskrift3"/>
         <w:rPr>
           <w:b/>
           <w:color w:val="auto"/>
         </w:rPr>
-        <w:t xml:space="preserve"> was difficult/</w:t>
-      </w:r>
+      </w:pPr>
       <w:r>
         <w:rPr>
           <w:b/>
           <w:color w:val="auto"/>
         </w:rPr>
-        <w:t xml:space="preserve">didn’t go well on the </w:t>
-      </w:r>
-      <w:proofErr w:type="gramStart"/>
-      <w:r>
-        <w:rPr>
-          <w:b/>
-          <w:color w:val="auto"/>
-        </w:rPr>
-        <w:t>project</w:t>
-      </w:r>
-      <w:proofErr w:type="gramEnd"/>
-    </w:p>
-    <w:p>
-      <w:r>
-        <w:t>Making the NAV head bar didn’t go as quite as I wanted because of colours mix.</w:t>
-      </w:r>
-    </w:p>
-    <w:p>
-      <w:pPr>
-        <w:rPr>
-          <w:noProof/>
-        </w:rPr>
-      </w:pPr>
-    </w:p>
-    <w:p>
-      <w:pPr>
-        <w:rPr>
-          <w:noProof/>
-        </w:rPr>
-      </w:pPr>
-      <w:r>
-        <w:rPr>
-          <w:noProof/>
-        </w:rPr>
-        <w:t>Working within resource constraints, including time and budget limitations, posed challenges in implementing all desired design improvements and conducting extensive usability testing.</w:t>
-      </w:r>
-    </w:p>
-    <w:p>
-      <w:pPr>
-        <w:rPr>
-          <w:noProof/>
-        </w:rPr>
-      </w:pPr>
-    </w:p>
-    <w:p>
-      <w:pPr>
-        <w:rPr>
-          <w:noProof/>
-        </w:rPr>
-      </w:pPr>
-      <w:r>
-        <w:rPr>
-          <w:noProof/>
-        </w:rPr>
-        <w:t>Overcoming technical challenges, such as resolving compatibility issues across different browsers and devices, proved to be a significant hurdle during the project implementation phase.</w:t>
-      </w:r>
-    </w:p>
-    <w:p>
-      <w:pPr>
-        <w:rPr>
-          <w:noProof/>
-        </w:rPr>
-      </w:pPr>
-    </w:p>
-    <w:p>
-      <w:pPr>
-        <w:rPr>
-          <w:noProof/>
-        </w:rPr>
-      </w:pPr>
-      <w:r>
-        <w:rPr>
-          <w:noProof/>
-        </w:rPr>
-        <w:t>Initially, users experienced confusion navigating the website, particularly in accessing product pages. This highlighted the need for clearer signposting and more intuitive design elements.</w:t>
-      </w:r>
-    </w:p>
-    <w:p>
-      <w:pPr>
-        <w:rPr>
-          <w:rFonts w:ascii="Helvetica Neue Thin" w:hAnsi="Helvetica Neue Thin"/>
-          <w:noProof/>
-          <w:sz w:val="36"/>
-          <w:szCs w:val="36"/>
-        </w:rPr>
-      </w:pPr>
-    </w:p>
-    <w:p>
-      <w:pPr>
-        <w:pStyle w:val="Overskrift2"/>
-      </w:pPr>
-      <w:r>
-        <w:t>Technical</w:t>
-      </w:r>
-    </w:p>
-    <w:p>
-      <w:pPr>
-        <w:pStyle w:val="Overskrift3"/>
-        <w:rPr>
-          <w:b/>
-          <w:color w:val="auto"/>
-        </w:rPr>
-      </w:pPr>
-      <w:r>
-        <w:rPr>
-          <w:b/>
-          <w:color w:val="auto"/>
-        </w:rPr>
-        <w:t xml:space="preserve">What went well on the </w:t>
-      </w:r>
-      <w:proofErr w:type="gramStart"/>
-      <w:r>
-        <w:rPr>
-          <w:b/>
-          <w:color w:val="auto"/>
-        </w:rPr>
-        <w:t>project</w:t>
-      </w:r>
-      <w:proofErr w:type="gramEnd"/>
-    </w:p>
-    <w:p>
-      <w:r>
-        <w:t xml:space="preserve">HTML and CSS part went very well. I used a lot of previous practice from previous </w:t>
-      </w:r>
-      <w:r>
-        <w:t>CA’s,</w:t>
-      </w:r>
-      <w:r>
-        <w:t xml:space="preserve"> but I am still new to </w:t>
-      </w:r>
-      <w:r>
-        <w:t>JavaScript</w:t>
-      </w:r>
-      <w:r>
-        <w:t xml:space="preserve">. For </w:t>
-      </w:r>
-      <w:r>
-        <w:t>JavaScript</w:t>
-      </w:r>
-      <w:r>
-        <w:t xml:space="preserve"> I struggled a lot and had to use </w:t>
-      </w:r>
-      <w:r>
-        <w:t>YouTube</w:t>
-      </w:r>
-      <w:r>
-        <w:t xml:space="preserve"> and </w:t>
-      </w:r>
-      <w:r>
-        <w:t>Google a lot.</w:t>
-      </w:r>
-    </w:p>
-    <w:p/>
-    <w:p>
-      <w:r>
-        <w:t>Establishing a clear structure and organization in the HTML markup facilitated easier maintenance. Using semantic HTML elements appropriately enhanced accessibility and SEO.</w:t>
-      </w:r>
-    </w:p>
-    <w:p/>
-    <w:p>
-      <w:r>
-        <w:t>Successfully implementing responsive design principles using CSS media queries ensured that the website displayed effectively across various devices and screen sizes, improving user experience and accessibility.</w:t>
-      </w:r>
-    </w:p>
-    <w:p/>
-    <w:p>
-      <w:r>
-        <w:t>Leveraging JavaScript to enhance website functionality, such as form validation and interactive elements, contributed to a more dynamic and engaging user experience.</w:t>
-      </w:r>
-    </w:p>
-    <w:p/>
-    <w:p>
-      <w:r>
-        <w:t>Embracing an iterative development process allowed for continuous improvement and refinement of features based on user feedback and testing results. Regular code reviews and updates helped maintain code quality and address issues promptly.</w:t>
-      </w:r>
-    </w:p>
-    <w:p>
-      <w:pPr>
-        <w:rPr>
-          <w:rFonts w:ascii="Helvetica Neue Thin" w:hAnsi="Helvetica Neue Thin"/>
-          <w:noProof/>
-          <w:sz w:val="36"/>
-          <w:szCs w:val="36"/>
-        </w:rPr>
-      </w:pPr>
-    </w:p>
-    <w:p>
-      <w:pPr>
-        <w:pStyle w:val="Overskrift3"/>
-        <w:rPr>
-          <w:b/>
-          <w:color w:val="auto"/>
-        </w:rPr>
-      </w:pPr>
-      <w:r>
-        <w:rPr>
-          <w:b/>
-          <w:color w:val="auto"/>
-        </w:rPr>
-        <w:t xml:space="preserve">What was difficult/didn’t go well on the </w:t>
-      </w:r>
-      <w:proofErr w:type="gramStart"/>
-      <w:r>
-        <w:rPr>
-          <w:b/>
-          <w:color w:val="auto"/>
-        </w:rPr>
-        <w:t>project</w:t>
-      </w:r>
-      <w:proofErr w:type="gramEnd"/>
-    </w:p>
-    <w:p>
-      <w:r>
-        <w:t xml:space="preserve">Fetching single product by </w:t>
-      </w:r>
-      <w:proofErr w:type="spellStart"/>
-      <w:r>
-        <w:t>Worpress</w:t>
-      </w:r>
-      <w:proofErr w:type="spellEnd"/>
-      <w:r>
-        <w:t xml:space="preserve"> API. </w:t>
-      </w:r>
-      <w:r>
-        <w:t xml:space="preserve">When a blog is clicked it </w:t>
-      </w:r>
-      <w:proofErr w:type="gramStart"/>
-      <w:r>
-        <w:t>has to</w:t>
-      </w:r>
-      <w:proofErr w:type="gramEnd"/>
-      <w:r>
-        <w:t xml:space="preserve"> gather the right blog page. I struggled to code this a lot.</w:t>
+        <w:t>What was difficult/didn’t go well on the project</w:t>
+      </w:r>
+    </w:p>
+    <w:p>
+      <w:r>
+        <w:t xml:space="preserve">Fetching single product by Worpress API. </w:t>
+      </w:r>
+      <w:r>
+        <w:t>When a blog is clicked it has to gather the right blog page. I struggled to code this a lot.</w:t>
       </w:r>
     </w:p>
     <w:p/>
@@ -570,29 +518,13 @@
     <w:p/>
     <w:p>
       <w:r>
-        <w:t xml:space="preserve">Optimizing website performance, including minimizing page load </w:t>
-      </w:r>
-      <w:proofErr w:type="gramStart"/>
-      <w:r>
-        <w:t>times</w:t>
-      </w:r>
-      <w:proofErr w:type="gramEnd"/>
-      <w:r>
-        <w:t xml:space="preserve"> and reducing resource consumption, proved challenging, especially when dealing with large CSS or JavaScript files or resource-intensive tasks.</w:t>
-      </w:r>
-    </w:p>
-    <w:p/>
-    <w:p>
-      <w:r>
-        <w:t xml:space="preserve">Anticipating and addressing edge cases, such as unusual user inputs or unexpected browser </w:t>
-      </w:r>
-      <w:proofErr w:type="spellStart"/>
-      <w:r>
-        <w:t>behaviors</w:t>
-      </w:r>
-      <w:proofErr w:type="spellEnd"/>
-      <w:r>
-        <w:t>, required thorough testing and debugging to ensure robustness and reliability across different scenarios.</w:t>
+        <w:t>Optimizing website performance, including minimizing page load times and reducing resource consumption, proved challenging, especially when dealing with large CSS or JavaScript files or resource-intensive tasks.</w:t>
+      </w:r>
+    </w:p>
+    <w:p/>
+    <w:p>
+      <w:r>
+        <w:t>Anticipating and addressing edge cases, such as unusual user inputs or unexpected browser behaviors, required thorough testing and debugging to ensure robustness and reliability across different scenarios.</w:t>
       </w:r>
     </w:p>
     <w:p>
@@ -1096,6 +1028,9 @@
         <w:pStyle w:val="NormalWeb"/>
       </w:pPr>
       <w:r>
+        <w:rPr>
+          <w:noProof/>
+        </w:rPr>
         <w:drawing>
           <wp:inline distT="0" distB="0" distL="0" distR="0" wp14:anchorId="6DA964C7" wp14:editId="1A356D29">
             <wp:extent cx="2195489" cy="3495675"/>
@@ -1201,21 +1136,44 @@
           <w:b/>
           <w:color w:val="auto"/>
         </w:rPr>
-        <w:t xml:space="preserve">What went well on the </w:t>
-      </w:r>
-      <w:proofErr w:type="gramStart"/>
-      <w:r>
+        <w:t>What went well on the project</w:t>
+      </w:r>
+    </w:p>
+    <w:p>
+      <w:r>
+        <w:t xml:space="preserve">Following WCAG and using Hotjar to get feedback. </w:t>
+      </w:r>
+    </w:p>
+    <w:p>
+      <w:pPr>
+        <w:rPr>
+          <w:rFonts w:ascii="Helvetica Neue Thin" w:hAnsi="Helvetica Neue Thin"/>
+          <w:noProof/>
+          <w:sz w:val="36"/>
+          <w:szCs w:val="36"/>
+        </w:rPr>
+      </w:pPr>
+    </w:p>
+    <w:p>
+      <w:pPr>
+        <w:pStyle w:val="Overskrift3"/>
         <w:rPr>
           <w:b/>
           <w:color w:val="auto"/>
         </w:rPr>
-        <w:t>project</w:t>
-      </w:r>
-      <w:proofErr w:type="gramEnd"/>
-    </w:p>
-    <w:p>
-      <w:r>
-        <w:t xml:space="preserve">Following WCAG and using Hotjar to get feedback. </w:t>
+      </w:pPr>
+      <w:r>
+        <w:rPr>
+          <w:b/>
+          <w:color w:val="auto"/>
+        </w:rPr>
+        <w:lastRenderedPageBreak/>
+        <w:t>What was difficult/didn’t go well on the project</w:t>
+      </w:r>
+    </w:p>
+    <w:p>
+      <w:r>
+        <w:t>Improving the website after feedback from people.</w:t>
       </w:r>
     </w:p>
     <w:p>
@@ -1241,58 +1199,8 @@
           <w:b/>
           <w:color w:val="auto"/>
         </w:rPr>
-        <w:lastRenderedPageBreak/>
-        <w:t xml:space="preserve">What was difficult/didn’t go well on the </w:t>
-      </w:r>
-      <w:proofErr w:type="gramStart"/>
-      <w:r>
-        <w:rPr>
-          <w:b/>
-          <w:color w:val="auto"/>
-        </w:rPr>
-        <w:t>project</w:t>
-      </w:r>
-      <w:proofErr w:type="gramEnd"/>
-    </w:p>
-    <w:p>
-      <w:r>
-        <w:t>Improving the website after feedback from people.</w:t>
-      </w:r>
-    </w:p>
-    <w:p>
-      <w:pPr>
-        <w:rPr>
-          <w:rFonts w:ascii="Helvetica Neue Thin" w:hAnsi="Helvetica Neue Thin"/>
-          <w:noProof/>
-          <w:sz w:val="36"/>
-          <w:szCs w:val="36"/>
-        </w:rPr>
-      </w:pPr>
-    </w:p>
-    <w:p>
-      <w:pPr>
-        <w:pStyle w:val="Overskrift3"/>
-        <w:rPr>
-          <w:b/>
-          <w:color w:val="auto"/>
-        </w:rPr>
-      </w:pPr>
-      <w:r>
-        <w:rPr>
-          <w:b/>
-          <w:color w:val="auto"/>
-        </w:rPr>
-        <w:t xml:space="preserve">What would you do differently next </w:t>
-      </w:r>
-      <w:proofErr w:type="gramStart"/>
-      <w:r>
-        <w:rPr>
-          <w:b/>
-          <w:color w:val="auto"/>
-        </w:rPr>
-        <w:t>time</w:t>
-      </w:r>
-      <w:proofErr w:type="gramEnd"/>
+        <w:t>What would you do differently next time</w:t>
+      </w:r>
     </w:p>
     <w:p>
       <w:r>
@@ -1522,6 +1430,21 @@
         </w:rPr>
         <w:t>Github:</w:t>
       </w:r>
+      <w:r>
+        <w:rPr>
+          <w:noProof/>
+        </w:rPr>
+        <w:t xml:space="preserve"> </w:t>
+      </w:r>
+      <w:hyperlink r:id="rId16" w:history="1">
+        <w:r>
+          <w:rPr>
+            <w:rStyle w:val="Hyperkobling"/>
+            <w:noProof/>
+          </w:rPr>
+          <w:t>https://github.com/Noroff-FEU-Assignments/project-exam-1-RavandTaha</w:t>
+        </w:r>
+      </w:hyperlink>
     </w:p>
     <w:p>
       <w:pPr>
@@ -1530,9 +1453,90 @@
           <w:noProof/>
         </w:rPr>
       </w:pPr>
+      <w:r>
+        <w:rPr>
+          <w:noProof/>
+        </w:rPr>
+        <w:t xml:space="preserve">Netlify: </w:t>
+      </w:r>
+      <w:hyperlink r:id="rId17" w:history="1">
+        <w:r>
+          <w:rPr>
+            <w:rStyle w:val="Hyperkobling"/>
+            <w:noProof/>
+          </w:rPr>
+          <w:t>https://musclegymnation.netlify.app/</w:t>
+        </w:r>
+      </w:hyperlink>
+    </w:p>
+    <w:p>
+      <w:pPr>
+        <w:pStyle w:val="Listeavsnitt"/>
+        <w:rPr>
+          <w:noProof/>
+        </w:rPr>
+      </w:pPr>
+      <w:r>
+        <w:rPr>
+          <w:noProof/>
+        </w:rPr>
+        <w:t>Netlify is without API</w:t>
+      </w:r>
+    </w:p>
+    <w:p>
+      <w:r>
+        <w:t xml:space="preserve">I will with the delivery of this </w:t>
+      </w:r>
+      <w:r>
+        <w:t>PDF</w:t>
+      </w:r>
+      <w:r>
+        <w:t>, upload local zip file of my WordPress</w:t>
+      </w:r>
+      <w:r>
+        <w:t xml:space="preserve">. So you can download my </w:t>
+      </w:r>
+      <w:r>
+        <w:t>WordPress site on Local and test it on your device.</w:t>
+      </w:r>
+    </w:p>
+    <w:p/>
+    <w:p>
+      <w:r>
+        <w:t xml:space="preserve">Admin Username: </w:t>
+      </w:r>
+      <w:hyperlink r:id="rId18" w:history="1">
+        <w:r>
+          <w:rPr>
+            <w:rStyle w:val="Hyperkobling"/>
+          </w:rPr>
+          <w:t>businessravand@gmail.com</w:t>
+        </w:r>
+      </w:hyperlink>
+    </w:p>
+    <w:p>
+      <w:r>
+        <w:t>Admin Passord: Duhok12345!!</w:t>
+      </w:r>
+    </w:p>
+    <w:p>
+      <w:pPr>
+        <w:pStyle w:val="Listeavsnitt"/>
+        <w:rPr>
+          <w:noProof/>
+        </w:rPr>
+      </w:pPr>
+    </w:p>
+    <w:p>
+      <w:pPr>
+        <w:pStyle w:val="Listeavsnitt"/>
+        <w:rPr>
+          <w:noProof/>
+        </w:rPr>
+      </w:pPr>
     </w:p>
     <w:sectPr>
-      <w:footerReference w:type="default" r:id="rId16"/>
+      <w:footerReference w:type="default" r:id="rId19"/>
       <w:pgSz w:w="11900" w:h="16840"/>
       <w:pgMar w:top="1160" w:right="1440" w:bottom="1440" w:left="1440" w:header="708" w:footer="708" w:gutter="0"/>
       <w:cols w:space="708"/>

</xml_diff>